<commit_message>
lab 3 ED done
</commit_message>
<xml_diff>
--- a/ED/Lab02Online/Lab2ED_GrigoreLucianFlorin.docx
+++ b/ED/Lab02Online/Lab2ED_GrigoreLucianFlorin.docx
@@ -5937,35 +5937,7 @@
             <w:rFonts w:ascii="Cambria Math" w:hAnsi="Cambria Math"/>
             <w:sz w:val="24"/>
           </w:rPr>
-          <m:t>≅160Hz (</m:t>
-        </m:r>
-        <m:r>
-          <w:rPr>
-            <w:rFonts w:ascii="Cambria Math" w:hAnsi="Cambria Math"/>
-            <w:sz w:val="24"/>
-          </w:rPr>
-          <m:t>159.15</m:t>
-        </m:r>
-        <m:r>
-          <w:rPr>
-            <w:rFonts w:ascii="Cambria Math" w:hAnsi="Cambria Math"/>
-            <w:sz w:val="24"/>
-          </w:rPr>
-          <m:t>5</m:t>
-        </m:r>
-        <m:r>
-          <w:rPr>
-            <w:rFonts w:ascii="Cambria Math" w:hAnsi="Cambria Math"/>
-            <w:sz w:val="24"/>
-          </w:rPr>
-          <m:t xml:space="preserve"> Hz</m:t>
-        </m:r>
-        <m:r>
-          <w:rPr>
-            <w:rFonts w:ascii="Cambria Math" w:hAnsi="Cambria Math"/>
-            <w:sz w:val="24"/>
-          </w:rPr>
-          <m:t>)</m:t>
+          <m:t>≅160Hz (159.155 Hz)</m:t>
         </m:r>
       </m:oMath>
       <w:r>
@@ -5973,39 +5945,7 @@
           <w:rFonts w:eastAsiaTheme="minorEastAsia"/>
           <w:sz w:val="24"/>
         </w:rPr>
-        <w:t xml:space="preserve"> </w:t>
-      </w:r>
-      <w:proofErr w:type="spellStart"/>
-      <w:r>
-        <w:rPr>
-          <w:rFonts w:eastAsiaTheme="minorEastAsia"/>
-          <w:sz w:val="24"/>
-        </w:rPr>
-        <w:t>si</w:t>
-      </w:r>
-      <w:proofErr w:type="spellEnd"/>
-      <w:r>
-        <w:rPr>
-          <w:rFonts w:eastAsiaTheme="minorEastAsia"/>
-          <w:sz w:val="24"/>
-        </w:rPr>
-        <w:t xml:space="preserve"> </w:t>
-      </w:r>
-      <w:proofErr w:type="spellStart"/>
-      <w:r>
-        <w:rPr>
-          <w:rFonts w:eastAsiaTheme="minorEastAsia"/>
-          <w:sz w:val="24"/>
-        </w:rPr>
-        <w:t>pentru</w:t>
-      </w:r>
-      <w:proofErr w:type="spellEnd"/>
-      <w:r>
-        <w:rPr>
-          <w:rFonts w:eastAsiaTheme="minorEastAsia"/>
-          <w:sz w:val="24"/>
-        </w:rPr>
-        <w:t xml:space="preserve"> high de 100 de </w:t>
+        <w:t xml:space="preserve"> si pentru high de 100 de </w:t>
       </w:r>
       <w:proofErr w:type="spellStart"/>
       <w:r>
@@ -7586,174 +7526,368 @@
       </w:r>
       <w:proofErr w:type="spellEnd"/>
       <w:r>
-        <w:t xml:space="preserve"> in comportament</w:t>
+        <w:t xml:space="preserve"> in </w:t>
+      </w:r>
+      <w:proofErr w:type="spellStart"/>
+      <w:r>
+        <w:t>comportament</w:t>
+      </w:r>
+      <w:proofErr w:type="spellEnd"/>
+      <w:r>
+        <w:t xml:space="preserve">, </w:t>
+      </w:r>
+      <w:proofErr w:type="spellStart"/>
+      <w:r>
+        <w:t>valoarea</w:t>
+      </w:r>
+      <w:proofErr w:type="spellEnd"/>
+      <w:r>
+        <w:t xml:space="preserve"> </w:t>
+      </w:r>
+      <w:proofErr w:type="spellStart"/>
+      <w:r>
+        <w:t>tensiunii</w:t>
+      </w:r>
+      <w:proofErr w:type="spellEnd"/>
+      <w:r>
+        <w:t xml:space="preserve"> care </w:t>
+      </w:r>
+      <w:proofErr w:type="spellStart"/>
+      <w:r>
+        <w:t>apare</w:t>
+      </w:r>
+      <w:proofErr w:type="spellEnd"/>
+      <w:r>
+        <w:t xml:space="preserve"> in </w:t>
+      </w:r>
+      <w:proofErr w:type="spellStart"/>
+      <w:r>
+        <w:t>coltul</w:t>
+      </w:r>
+      <w:proofErr w:type="spellEnd"/>
+      <w:r>
+        <w:t xml:space="preserve"> </w:t>
+      </w:r>
+      <w:proofErr w:type="spellStart"/>
+      <w:r>
+        <w:t>stanga-sus</w:t>
+      </w:r>
+      <w:proofErr w:type="spellEnd"/>
+      <w:r>
+        <w:t xml:space="preserve"> </w:t>
+      </w:r>
+      <w:proofErr w:type="spellStart"/>
+      <w:r>
+        <w:t>pentru</w:t>
+      </w:r>
+      <w:proofErr w:type="spellEnd"/>
+      <w:r>
+        <w:t xml:space="preserve"> </w:t>
+      </w:r>
+      <w:proofErr w:type="spellStart"/>
+      <w:r>
+        <w:t>fiecare</w:t>
+      </w:r>
+      <w:proofErr w:type="spellEnd"/>
+      <w:r>
+        <w:t xml:space="preserve"> </w:t>
+      </w:r>
+      <w:proofErr w:type="spellStart"/>
+      <w:r>
+        <w:t>grafic</w:t>
+      </w:r>
+      <w:proofErr w:type="spellEnd"/>
+      <w:r>
+        <w:t xml:space="preserve"> in parte </w:t>
+      </w:r>
+      <w:proofErr w:type="spellStart"/>
+      <w:r>
+        <w:t>reprezinta</w:t>
+      </w:r>
+      <w:proofErr w:type="spellEnd"/>
+      <w:r>
+        <w:t xml:space="preserve"> </w:t>
+      </w:r>
+      <w:r>
+        <w:rPr>
+          <w:i/>
+        </w:rPr>
+        <w:t>peak voltage</w:t>
+      </w:r>
+      <w:r>
+        <w:t xml:space="preserve">. </w:t>
+      </w:r>
+      <w:proofErr w:type="spellStart"/>
+      <w:r>
+        <w:t>Urmarind</w:t>
+      </w:r>
+      <w:proofErr w:type="spellEnd"/>
+      <w:r>
+        <w:t xml:space="preserve"> </w:t>
+      </w:r>
+      <w:proofErr w:type="spellStart"/>
+      <w:r>
+        <w:t>acea</w:t>
+      </w:r>
+      <w:proofErr w:type="spellEnd"/>
+      <w:r>
+        <w:t xml:space="preserve"> </w:t>
+      </w:r>
+      <w:proofErr w:type="spellStart"/>
+      <w:r>
+        <w:t>valoare</w:t>
+      </w:r>
+      <w:proofErr w:type="spellEnd"/>
+      <w:r>
+        <w:t xml:space="preserve"> se </w:t>
+      </w:r>
+      <w:proofErr w:type="spellStart"/>
+      <w:r>
+        <w:t>poate</w:t>
+      </w:r>
+      <w:proofErr w:type="spellEnd"/>
+      <w:r>
+        <w:t xml:space="preserve"> </w:t>
+      </w:r>
+      <w:proofErr w:type="spellStart"/>
+      <w:r>
+        <w:t>vedea</w:t>
+      </w:r>
+      <w:proofErr w:type="spellEnd"/>
+      <w:r>
+        <w:t xml:space="preserve"> </w:t>
+      </w:r>
+      <w:proofErr w:type="spellStart"/>
+      <w:r>
+        <w:t>diferenta</w:t>
+      </w:r>
+      <w:proofErr w:type="spellEnd"/>
+      <w:r>
+        <w:t xml:space="preserve"> </w:t>
+      </w:r>
+      <w:proofErr w:type="spellStart"/>
+      <w:r>
+        <w:t>dintre</w:t>
+      </w:r>
+      <w:proofErr w:type="spellEnd"/>
+      <w:r>
+        <w:t xml:space="preserve"> </w:t>
+      </w:r>
+      <w:proofErr w:type="spellStart"/>
+      <w:r>
+        <w:t>cele</w:t>
+      </w:r>
+      <w:proofErr w:type="spellEnd"/>
+      <w:r>
+        <w:t xml:space="preserve"> </w:t>
+      </w:r>
+      <w:proofErr w:type="spellStart"/>
+      <w:r>
+        <w:t>doua</w:t>
+      </w:r>
+      <w:proofErr w:type="spellEnd"/>
+      <w:r>
+        <w:t xml:space="preserve"> </w:t>
+      </w:r>
+      <w:proofErr w:type="spellStart"/>
+      <w:r>
+        <w:t>componente</w:t>
+      </w:r>
+      <w:proofErr w:type="spellEnd"/>
+      <w:r>
+        <w:t>.</w:t>
+      </w:r>
+    </w:p>
+    <w:p>
+      <w:pPr>
+        <w:pStyle w:val="ListParagraph"/>
+        <w:spacing w:after="0"/>
+      </w:pPr>
+    </w:p>
+    <w:p>
+      <w:pPr>
+        <w:pStyle w:val="ListParagraph"/>
+        <w:spacing w:after="0"/>
+        <w:rPr>
+          <w:i/>
+        </w:rPr>
+      </w:pPr>
+      <w:r>
+        <w:rPr>
+          <w:i/>
+        </w:rPr>
+        <w:t xml:space="preserve">Later edit (literally): </w:t>
+      </w:r>
+      <w:proofErr w:type="spellStart"/>
+      <w:r>
+        <w:rPr>
+          <w:i/>
+        </w:rPr>
+        <w:t>rezolvand</w:t>
+      </w:r>
+      <w:proofErr w:type="spellEnd"/>
+      <w:r>
+        <w:rPr>
+          <w:i/>
+        </w:rPr>
+        <w:t xml:space="preserve"> </w:t>
+      </w:r>
+      <w:proofErr w:type="spellStart"/>
+      <w:r>
+        <w:rPr>
+          <w:i/>
+        </w:rPr>
+        <w:t>cerintele</w:t>
+      </w:r>
+      <w:proofErr w:type="spellEnd"/>
+      <w:r>
+        <w:rPr>
+          <w:i/>
+        </w:rPr>
+        <w:t xml:space="preserve"> de la lab 3, am </w:t>
+      </w:r>
+      <w:proofErr w:type="spellStart"/>
+      <w:r>
+        <w:rPr>
+          <w:i/>
+        </w:rPr>
+        <w:t>vazut</w:t>
+      </w:r>
+      <w:proofErr w:type="spellEnd"/>
+      <w:r>
+        <w:rPr>
+          <w:i/>
+        </w:rPr>
+        <w:t xml:space="preserve"> ca </w:t>
+      </w:r>
+      <w:proofErr w:type="spellStart"/>
+      <w:r>
+        <w:rPr>
+          <w:i/>
+        </w:rPr>
+        <w:t>exista</w:t>
+      </w:r>
+      <w:proofErr w:type="spellEnd"/>
+      <w:r>
+        <w:rPr>
+          <w:i/>
+        </w:rPr>
+        <w:t xml:space="preserve"> </w:t>
+      </w:r>
+      <w:proofErr w:type="spellStart"/>
+      <w:r>
+        <w:rPr>
+          <w:i/>
+        </w:rPr>
+        <w:t>deja</w:t>
+      </w:r>
+      <w:proofErr w:type="spellEnd"/>
+      <w:r>
+        <w:rPr>
+          <w:i/>
+        </w:rPr>
+        <w:t xml:space="preserve"> high-pass </w:t>
+      </w:r>
+      <w:proofErr w:type="spellStart"/>
+      <w:r>
+        <w:rPr>
+          <w:i/>
+        </w:rPr>
+        <w:t>si</w:t>
+      </w:r>
+      <w:proofErr w:type="spellEnd"/>
+      <w:r>
+        <w:rPr>
+          <w:i/>
+        </w:rPr>
+        <w:t xml:space="preserve"> low-pass filters predesigned in </w:t>
+      </w:r>
+      <w:proofErr w:type="spellStart"/>
+      <w:r>
+        <w:rPr>
+          <w:i/>
+        </w:rPr>
+        <w:t>falstad</w:t>
+      </w:r>
+      <w:proofErr w:type="spellEnd"/>
+      <w:r>
+        <w:rPr>
+          <w:i/>
+        </w:rPr>
+        <w:t xml:space="preserve">, </w:t>
+      </w:r>
+      <w:proofErr w:type="spellStart"/>
+      <w:r>
+        <w:rPr>
+          <w:i/>
+        </w:rPr>
+        <w:t>dar</w:t>
+      </w:r>
+      <w:proofErr w:type="spellEnd"/>
+      <w:r>
+        <w:rPr>
+          <w:i/>
+        </w:rPr>
+        <w:t xml:space="preserve"> tot </w:t>
+      </w:r>
+      <w:proofErr w:type="spellStart"/>
+      <w:r>
+        <w:rPr>
+          <w:i/>
+        </w:rPr>
+        <w:t>mai</w:t>
+      </w:r>
+      <w:proofErr w:type="spellEnd"/>
+      <w:r>
+        <w:rPr>
+          <w:i/>
+        </w:rPr>
+        <w:t xml:space="preserve"> bine ca am </w:t>
+      </w:r>
+      <w:proofErr w:type="spellStart"/>
+      <w:r>
+        <w:rPr>
+          <w:i/>
+        </w:rPr>
+        <w:t>facut</w:t>
+      </w:r>
+      <w:proofErr w:type="spellEnd"/>
+      <w:r>
+        <w:rPr>
+          <w:i/>
+        </w:rPr>
+        <w:t xml:space="preserve"> </w:t>
+      </w:r>
+      <w:proofErr w:type="spellStart"/>
+      <w:r>
+        <w:rPr>
+          <w:i/>
+        </w:rPr>
+        <w:t>eu</w:t>
+      </w:r>
+      <w:proofErr w:type="spellEnd"/>
+      <w:r>
+        <w:rPr>
+          <w:i/>
+        </w:rPr>
+        <w:t xml:space="preserve"> </w:t>
+      </w:r>
+      <w:proofErr w:type="spellStart"/>
+      <w:r>
+        <w:rPr>
+          <w:i/>
+        </w:rPr>
+        <w:t>singur</w:t>
+      </w:r>
+      <w:proofErr w:type="spellEnd"/>
+      <w:r>
+        <w:rPr>
+          <w:i/>
+        </w:rPr>
+        <w:t xml:space="preserve"> :))</w:t>
       </w:r>
       <w:bookmarkStart w:id="0" w:name="_GoBack"/>
       <w:bookmarkEnd w:id="0"/>
-      <w:r>
-        <w:t xml:space="preserve">, </w:t>
-      </w:r>
-      <w:proofErr w:type="spellStart"/>
-      <w:r>
-        <w:t>valoarea</w:t>
-      </w:r>
-      <w:proofErr w:type="spellEnd"/>
-      <w:r>
-        <w:t xml:space="preserve"> </w:t>
-      </w:r>
-      <w:proofErr w:type="spellStart"/>
-      <w:r>
-        <w:t>tensiunii</w:t>
-      </w:r>
-      <w:proofErr w:type="spellEnd"/>
-      <w:r>
-        <w:t xml:space="preserve"> care </w:t>
-      </w:r>
-      <w:proofErr w:type="spellStart"/>
-      <w:r>
-        <w:t>apare</w:t>
-      </w:r>
-      <w:proofErr w:type="spellEnd"/>
-      <w:r>
-        <w:t xml:space="preserve"> in </w:t>
-      </w:r>
-      <w:proofErr w:type="spellStart"/>
-      <w:r>
-        <w:t>coltul</w:t>
-      </w:r>
-      <w:proofErr w:type="spellEnd"/>
-      <w:r>
-        <w:t xml:space="preserve"> </w:t>
-      </w:r>
-      <w:proofErr w:type="spellStart"/>
-      <w:r>
-        <w:t>stanga-sus</w:t>
-      </w:r>
-      <w:proofErr w:type="spellEnd"/>
-      <w:r>
-        <w:t xml:space="preserve"> </w:t>
-      </w:r>
-      <w:proofErr w:type="spellStart"/>
-      <w:r>
-        <w:t>pentru</w:t>
-      </w:r>
-      <w:proofErr w:type="spellEnd"/>
-      <w:r>
-        <w:t xml:space="preserve"> </w:t>
-      </w:r>
-      <w:proofErr w:type="spellStart"/>
-      <w:r>
-        <w:t>fiecare</w:t>
-      </w:r>
-      <w:proofErr w:type="spellEnd"/>
-      <w:r>
-        <w:t xml:space="preserve"> </w:t>
-      </w:r>
-      <w:proofErr w:type="spellStart"/>
-      <w:r>
-        <w:t>grafic</w:t>
-      </w:r>
-      <w:proofErr w:type="spellEnd"/>
-      <w:r>
-        <w:t xml:space="preserve"> in parte </w:t>
-      </w:r>
-      <w:proofErr w:type="spellStart"/>
-      <w:r>
-        <w:t>reprezinta</w:t>
-      </w:r>
-      <w:proofErr w:type="spellEnd"/>
-      <w:r>
-        <w:t xml:space="preserve"> </w:t>
-      </w:r>
-      <w:r>
-        <w:rPr>
-          <w:i/>
-        </w:rPr>
-        <w:t>peak voltage</w:t>
-      </w:r>
-      <w:r>
-        <w:t xml:space="preserve">. </w:t>
-      </w:r>
-      <w:proofErr w:type="spellStart"/>
-      <w:r>
-        <w:t>Urmarind</w:t>
-      </w:r>
-      <w:proofErr w:type="spellEnd"/>
-      <w:r>
-        <w:t xml:space="preserve"> </w:t>
-      </w:r>
-      <w:proofErr w:type="spellStart"/>
-      <w:r>
-        <w:t>acea</w:t>
-      </w:r>
-      <w:proofErr w:type="spellEnd"/>
-      <w:r>
-        <w:t xml:space="preserve"> </w:t>
-      </w:r>
-      <w:proofErr w:type="spellStart"/>
-      <w:r>
-        <w:t>valoare</w:t>
-      </w:r>
-      <w:proofErr w:type="spellEnd"/>
-      <w:r>
-        <w:t xml:space="preserve"> se </w:t>
-      </w:r>
-      <w:proofErr w:type="spellStart"/>
-      <w:r>
-        <w:t>poate</w:t>
-      </w:r>
-      <w:proofErr w:type="spellEnd"/>
-      <w:r>
-        <w:t xml:space="preserve"> </w:t>
-      </w:r>
-      <w:proofErr w:type="spellStart"/>
-      <w:r>
-        <w:t>vedea</w:t>
-      </w:r>
-      <w:proofErr w:type="spellEnd"/>
-      <w:r>
-        <w:t xml:space="preserve"> </w:t>
-      </w:r>
-      <w:proofErr w:type="spellStart"/>
-      <w:r>
-        <w:t>diferenta</w:t>
-      </w:r>
-      <w:proofErr w:type="spellEnd"/>
-      <w:r>
-        <w:t xml:space="preserve"> </w:t>
-      </w:r>
-      <w:proofErr w:type="spellStart"/>
-      <w:r>
-        <w:t>dintre</w:t>
-      </w:r>
-      <w:proofErr w:type="spellEnd"/>
-      <w:r>
-        <w:t xml:space="preserve"> </w:t>
-      </w:r>
-      <w:proofErr w:type="spellStart"/>
-      <w:r>
-        <w:t>cele</w:t>
-      </w:r>
-      <w:proofErr w:type="spellEnd"/>
-      <w:r>
-        <w:t xml:space="preserve"> </w:t>
-      </w:r>
-      <w:proofErr w:type="spellStart"/>
-      <w:r>
-        <w:t>doua</w:t>
-      </w:r>
-      <w:proofErr w:type="spellEnd"/>
-      <w:r>
-        <w:t xml:space="preserve"> </w:t>
-      </w:r>
-      <w:proofErr w:type="spellStart"/>
-      <w:r>
-        <w:t>componente</w:t>
-      </w:r>
-      <w:proofErr w:type="spellEnd"/>
-      <w:r>
-        <w:t>.</w:t>
-      </w:r>
     </w:p>
     <w:sectPr>
       <w:pgSz w:w="12240" w:h="15840"/>

</xml_diff>